<commit_message>
Changes to README and other doc.
</commit_message>
<xml_diff>
--- a/README and other supporting documentation/Changes since presentation.docx
+++ b/README and other supporting documentation/Changes since presentation.docx
@@ -40,15 +40,7 @@
     </w:p>
     <w:p>
       <w:r>
-        <w:t xml:space="preserve">- Tweaked player jumping speed, physics </w:t>
-      </w:r>
-      <w:proofErr w:type="spellStart"/>
-      <w:r>
-        <w:t>etc</w:t>
-      </w:r>
-      <w:proofErr w:type="spellEnd"/>
-      <w:r>
-        <w:t xml:space="preserve"> to improve overall feel</w:t>
+        <w:t>- Tweaked player jumping speed, physics etc to improve overall feel</w:t>
       </w:r>
     </w:p>
     <w:p>
@@ -180,8 +172,6 @@
       <w:r>
         <w:t>- Tweaked placement and speed of enemies</w:t>
       </w:r>
-      <w:bookmarkStart w:id="0" w:name="_GoBack"/>
-      <w:bookmarkEnd w:id="0"/>
     </w:p>
     <w:p/>
     <w:p>
@@ -237,20 +227,38 @@
         </w:numPr>
       </w:pPr>
       <w:r>
-        <w:t xml:space="preserve">We left out visual cues for the double jump and when you get a </w:t>
-      </w:r>
-      <w:proofErr w:type="spellStart"/>
-      <w:r>
-        <w:t>powerup</w:t>
-      </w:r>
-      <w:proofErr w:type="spellEnd"/>
-      <w:r>
-        <w:t xml:space="preserve"> it doesn’t tell you which button to press but we gave instructions and some tips in a README that the </w:t>
+        <w:t xml:space="preserve">We left out visual cues for the double jump and when you get a powerup it doesn’t tell you which button to press but we gave instructions and some tips in a README that the </w:t>
       </w:r>
       <w:r>
         <w:lastRenderedPageBreak/>
         <w:t xml:space="preserve">player should read before playing the game so hopefully that will be enough for the player to understand and grasp the game and enjoy it. </w:t>
       </w:r>
+    </w:p>
+    <w:p>
+      <w:pPr>
+        <w:pStyle w:val="ListParagraph"/>
+        <w:numPr>
+          <w:ilvl w:val="0"/>
+          <w:numId w:val="4"/>
+        </w:numPr>
+      </w:pPr>
+      <w:r>
+        <w:t>Animation for kick doesn’t start until player hits the ground but to try and fix it caused many other problems so it’s still in there.</w:t>
+      </w:r>
+    </w:p>
+    <w:p>
+      <w:pPr>
+        <w:pStyle w:val="ListParagraph"/>
+        <w:numPr>
+          <w:ilvl w:val="0"/>
+          <w:numId w:val="4"/>
+        </w:numPr>
+      </w:pPr>
+      <w:r>
+        <w:t>When fighting the boss, there is a NullReferenceException however there is no reason for it because the game still functions as it should.</w:t>
+      </w:r>
+      <w:bookmarkStart w:id="0" w:name="_GoBack"/>
+      <w:bookmarkEnd w:id="0"/>
     </w:p>
     <w:sectPr>
       <w:pgSz w:w="12240" w:h="15840"/>

</xml_diff>

<commit_message>
Added everything to gitHub
</commit_message>
<xml_diff>
--- a/README and other supporting documentation/Changes since presentation.docx
+++ b/README and other supporting documentation/Changes since presentation.docx
@@ -40,7 +40,15 @@
     </w:p>
     <w:p>
       <w:r>
-        <w:t>- Tweaked player jumping speed, physics etc to improve overall feel</w:t>
+        <w:t xml:space="preserve">- Tweaked player jumping speed, physics </w:t>
+      </w:r>
+      <w:proofErr w:type="spellStart"/>
+      <w:r>
+        <w:t>etc</w:t>
+      </w:r>
+      <w:proofErr w:type="spellEnd"/>
+      <w:r>
+        <w:t xml:space="preserve"> to improve overall feel</w:t>
       </w:r>
     </w:p>
     <w:p>
@@ -203,7 +211,7 @@
         </w:numPr>
       </w:pPr>
       <w:r>
-        <w:t>Enemy collision detection can sometimes be a bit unresponsive if you got damaged by the enemy but you’re standing inside of their collider, this is due to the code using OnCollisionEnter2D so in order to kill a bird sometimes you have to exit their collider then re enter to properly kill them. We tried fixing this bug but couldn’t manage to get it fixes how we want it so we left this bug in.</w:t>
+        <w:t>The player can outrun the camera if they constantly jump because the camera only catches up if they player is still and grounded. We have tweaked the camera but couldn’t manage to get it flawless.</w:t>
       </w:r>
     </w:p>
     <w:p>
@@ -214,8 +222,21 @@
           <w:numId w:val="4"/>
         </w:numPr>
       </w:pPr>
-      <w:r>
-        <w:t>The player can outrun the camera if they constantly jump because the camera only catches up if they player is still and grounded. We have tweaked the camera but couldn’t manage to get it flawless.</w:t>
+      <w:bookmarkStart w:id="0" w:name="_GoBack"/>
+      <w:bookmarkEnd w:id="0"/>
+      <w:r>
+        <w:t xml:space="preserve">Animation for </w:t>
+      </w:r>
+      <w:proofErr w:type="spellStart"/>
+      <w:r>
+        <w:t>spin</w:t>
+      </w:r>
+      <w:r>
+        <w:t>kick</w:t>
+      </w:r>
+      <w:proofErr w:type="spellEnd"/>
+      <w:r>
+        <w:t xml:space="preserve"> doesn’t start until player hits the ground but to try and fix it caused many other problems so it’s still in there.</w:t>
       </w:r>
     </w:p>
     <w:p>
@@ -227,38 +248,24 @@
         </w:numPr>
       </w:pPr>
       <w:r>
-        <w:t xml:space="preserve">We left out visual cues for the double jump and when you get a powerup it doesn’t tell you which button to press but we gave instructions and some tips in a README that the </w:t>
-      </w:r>
-      <w:r>
-        <w:lastRenderedPageBreak/>
-        <w:t xml:space="preserve">player should read before playing the game so hopefully that will be enough for the player to understand and grasp the game and enjoy it. </w:t>
-      </w:r>
-    </w:p>
-    <w:p>
-      <w:pPr>
-        <w:pStyle w:val="ListParagraph"/>
-        <w:numPr>
-          <w:ilvl w:val="0"/>
-          <w:numId w:val="4"/>
-        </w:numPr>
-      </w:pPr>
-      <w:r>
-        <w:t>Animation for kick doesn’t start until player hits the ground but to try and fix it caused many other problems so it’s still in there.</w:t>
-      </w:r>
-    </w:p>
-    <w:p>
-      <w:pPr>
-        <w:pStyle w:val="ListParagraph"/>
-        <w:numPr>
-          <w:ilvl w:val="0"/>
-          <w:numId w:val="4"/>
-        </w:numPr>
-      </w:pPr>
-      <w:r>
-        <w:t>When fighting the boss, there is a NullReferenceException however there is no reason for it because the game still functions as it should.</w:t>
-      </w:r>
-      <w:bookmarkStart w:id="0" w:name="_GoBack"/>
-      <w:bookmarkEnd w:id="0"/>
+        <w:t xml:space="preserve">When fighting the boss, there is a </w:t>
+      </w:r>
+      <w:proofErr w:type="spellStart"/>
+      <w:r>
+        <w:t>NullReferenceException</w:t>
+      </w:r>
+      <w:proofErr w:type="spellEnd"/>
+      <w:r>
+        <w:t xml:space="preserve"> however there is no reason for it because the game still </w:t>
+      </w:r>
+      <w:proofErr w:type="gramStart"/>
+      <w:r>
+        <w:t>functions</w:t>
+      </w:r>
+      <w:proofErr w:type="gramEnd"/>
+      <w:r>
+        <w:t xml:space="preserve"> as it should.</w:t>
+      </w:r>
     </w:p>
     <w:sectPr>
       <w:pgSz w:w="12240" w:h="15840"/>

</xml_diff>